<commit_message>
q1b and q1e + screenshots
</commit_message>
<xml_diff>
--- a/COMP0037_CW1_GROUP_o.docx
+++ b/COMP0037_CW1_GROUP_o.docx
@@ -13,10 +13,23 @@
     <w:p/>
     <w:p>
       <w:pPr>
+        <w:rPr>
+          <w:rFonts w:ascii="Arial" w:hAnsi="Arial" w:cs="Arial"/>
+        </w:rPr>
+      </w:pPr>
+      <w:r>
+        <w:rPr>
+          <w:rFonts w:ascii="Arial" w:hAnsi="Arial" w:cs="Arial"/>
+        </w:rPr>
+        <w:t>Question 1:</w:t>
+      </w:r>
+    </w:p>
+    <w:p>
+      <w:pPr>
         <w:pStyle w:val="ListParagraph"/>
         <w:numPr>
           <w:ilvl w:val="0"/>
-          <w:numId w:val="1"/>
+          <w:numId w:val="2"/>
         </w:numPr>
         <w:rPr>
           <w:rFonts w:ascii="Arial" w:hAnsi="Arial" w:cs="Arial"/>
@@ -26,85 +39,560 @@
         <w:rPr>
           <w:rFonts w:ascii="Arial" w:hAnsi="Arial" w:cs="Arial"/>
         </w:rPr>
-        <w:t>Asd</w:t>
+        <w:t xml:space="preserve">The breadth-first search algorithm uses a queue structure which means that the first node in is the first one out (FIFO). The depth-first search algorithm uses a stack structure so that the last one in is the first one out (LIFO). </w:t>
+      </w:r>
+    </w:p>
+    <w:p>
+      <w:pPr>
+        <w:pStyle w:val="ListParagraph"/>
+        <w:rPr>
+          <w:rFonts w:ascii="Arial" w:hAnsi="Arial" w:cs="Arial"/>
+        </w:rPr>
+      </w:pPr>
+    </w:p>
+    <w:p>
+      <w:pPr>
+        <w:pStyle w:val="ListParagraph"/>
+        <w:rPr>
+          <w:rFonts w:ascii="Arial" w:hAnsi="Arial" w:cs="Arial"/>
+        </w:rPr>
+      </w:pPr>
+      <w:r>
+        <w:rPr>
+          <w:rFonts w:ascii="Arial" w:hAnsi="Arial" w:cs="Arial"/>
+        </w:rPr>
+        <w:t xml:space="preserve">Advantages of BFS are: </w:t>
       </w:r>
     </w:p>
     <w:p>
       <w:pPr>
         <w:pStyle w:val="ListParagraph"/>
         <w:numPr>
-          <w:ilvl w:val="1"/>
-          <w:numId w:val="1"/>
+          <w:ilvl w:val="0"/>
+          <w:numId w:val="4"/>
         </w:numPr>
         <w:rPr>
           <w:rFonts w:ascii="Arial" w:hAnsi="Arial" w:cs="Arial"/>
         </w:rPr>
       </w:pPr>
-      <w:proofErr w:type="spellStart"/>
-      <w:r>
-        <w:rPr>
-          <w:rFonts w:ascii="Arial" w:hAnsi="Arial" w:cs="Arial"/>
-        </w:rPr>
-        <w:t>Asdasd</w:t>
-      </w:r>
-      <w:proofErr w:type="spellEnd"/>
+      <w:r>
+        <w:rPr>
+          <w:rFonts w:ascii="Arial" w:hAnsi="Arial" w:cs="Arial"/>
+        </w:rPr>
+        <w:t xml:space="preserve">It is complete, it is guaranteed that if a solution exists, it will find it. </w:t>
+      </w:r>
     </w:p>
     <w:p>
       <w:pPr>
         <w:pStyle w:val="ListParagraph"/>
         <w:numPr>
-          <w:ilvl w:val="1"/>
-          <w:numId w:val="1"/>
+          <w:ilvl w:val="0"/>
+          <w:numId w:val="4"/>
         </w:numPr>
         <w:rPr>
           <w:rFonts w:ascii="Arial" w:hAnsi="Arial" w:cs="Arial"/>
         </w:rPr>
       </w:pPr>
-      <w:proofErr w:type="spellStart"/>
-      <w:r>
-        <w:rPr>
-          <w:rFonts w:ascii="Arial" w:hAnsi="Arial" w:cs="Arial"/>
-        </w:rPr>
-        <w:t>Asdasd</w:t>
-      </w:r>
-      <w:proofErr w:type="spellEnd"/>
+      <w:r>
+        <w:rPr>
+          <w:rFonts w:ascii="Arial" w:hAnsi="Arial" w:cs="Arial"/>
+        </w:rPr>
+        <w:t xml:space="preserve">If multiple solutions exist, the most optimal one is found. </w:t>
+      </w:r>
+    </w:p>
+    <w:p>
+      <w:pPr>
+        <w:ind w:left="720"/>
+        <w:rPr>
+          <w:rFonts w:ascii="Arial" w:hAnsi="Arial" w:cs="Arial"/>
+        </w:rPr>
+      </w:pPr>
+      <w:r>
+        <w:rPr>
+          <w:rFonts w:ascii="Arial" w:hAnsi="Arial" w:cs="Arial"/>
+        </w:rPr>
+        <w:t xml:space="preserve">Disadvantages of BSF are: </w:t>
+      </w:r>
     </w:p>
     <w:p>
       <w:pPr>
         <w:pStyle w:val="ListParagraph"/>
         <w:numPr>
-          <w:ilvl w:val="1"/>
-          <w:numId w:val="1"/>
+          <w:ilvl w:val="0"/>
+          <w:numId w:val="4"/>
         </w:numPr>
         <w:rPr>
           <w:rFonts w:ascii="Arial" w:hAnsi="Arial" w:cs="Arial"/>
         </w:rPr>
       </w:pPr>
-      <w:proofErr w:type="spellStart"/>
-      <w:r>
-        <w:rPr>
-          <w:rFonts w:ascii="Arial" w:hAnsi="Arial" w:cs="Arial"/>
-        </w:rPr>
-        <w:t>Asdasd</w:t>
-      </w:r>
-      <w:proofErr w:type="spellEnd"/>
+      <w:r>
+        <w:rPr>
+          <w:rFonts w:ascii="Arial" w:hAnsi="Arial" w:cs="Arial"/>
+        </w:rPr>
+        <w:t xml:space="preserve">BFS is more time consuming compared to </w:t>
+      </w:r>
+      <w:proofErr w:type="gramStart"/>
+      <w:r>
+        <w:rPr>
+          <w:rFonts w:ascii="Arial" w:hAnsi="Arial" w:cs="Arial"/>
+        </w:rPr>
+        <w:t>DFS</w:t>
+      </w:r>
+      <w:proofErr w:type="gramEnd"/>
     </w:p>
     <w:p>
       <w:pPr>
         <w:pStyle w:val="ListParagraph"/>
         <w:numPr>
-          <w:ilvl w:val="1"/>
-          <w:numId w:val="1"/>
+          <w:ilvl w:val="0"/>
+          <w:numId w:val="4"/>
         </w:numPr>
         <w:rPr>
           <w:rFonts w:ascii="Arial" w:hAnsi="Arial" w:cs="Arial"/>
         </w:rPr>
       </w:pPr>
-    </w:p>
+      <w:r>
+        <w:rPr>
+          <w:rFonts w:ascii="Arial" w:hAnsi="Arial" w:cs="Arial"/>
+        </w:rPr>
+        <w:t xml:space="preserve">If the solution is at the end of the map, it will search all the cells before reaching it </w:t>
+      </w:r>
+    </w:p>
+    <w:p>
+      <w:pPr>
+        <w:pStyle w:val="ListParagraph"/>
+        <w:numPr>
+          <w:ilvl w:val="0"/>
+          <w:numId w:val="4"/>
+        </w:numPr>
+        <w:rPr>
+          <w:rFonts w:ascii="Arial" w:hAnsi="Arial" w:cs="Arial"/>
+        </w:rPr>
+      </w:pPr>
+      <w:r>
+        <w:rPr>
+          <w:rFonts w:ascii="Arial" w:hAnsi="Arial" w:cs="Arial"/>
+        </w:rPr>
+        <w:t xml:space="preserve">Consumes more memory since it stores all the cells and its neighbours </w:t>
+      </w:r>
+      <w:r>
+        <w:rPr>
+          <w:rFonts w:ascii="Arial" w:hAnsi="Arial" w:cs="Arial"/>
+        </w:rPr>
+        <w:t>that need to be visited.</w:t>
+      </w:r>
+    </w:p>
+    <w:p>
+      <w:pPr>
+        <w:ind w:left="720"/>
+        <w:rPr>
+          <w:rFonts w:ascii="Arial" w:hAnsi="Arial" w:cs="Arial"/>
+        </w:rPr>
+      </w:pPr>
+      <w:r>
+        <w:rPr>
+          <w:rFonts w:ascii="Arial" w:hAnsi="Arial" w:cs="Arial"/>
+        </w:rPr>
+        <w:t xml:space="preserve">Advantages of DFS are: </w:t>
+      </w:r>
+    </w:p>
+    <w:p>
+      <w:pPr>
+        <w:pStyle w:val="ListParagraph"/>
+        <w:numPr>
+          <w:ilvl w:val="0"/>
+          <w:numId w:val="4"/>
+        </w:numPr>
+        <w:rPr>
+          <w:rFonts w:ascii="Arial" w:hAnsi="Arial" w:cs="Arial"/>
+        </w:rPr>
+      </w:pPr>
+      <w:r>
+        <w:rPr>
+          <w:rFonts w:ascii="Arial" w:hAnsi="Arial" w:cs="Arial"/>
+        </w:rPr>
+        <w:t xml:space="preserve">Memory requirement is dependant on the number of nodes and is less compared to BFS. </w:t>
+      </w:r>
+    </w:p>
+    <w:p>
+      <w:pPr>
+        <w:ind w:left="720"/>
+        <w:rPr>
+          <w:rFonts w:ascii="Arial" w:hAnsi="Arial" w:cs="Arial"/>
+        </w:rPr>
+      </w:pPr>
+      <w:r>
+        <w:rPr>
+          <w:rFonts w:ascii="Arial" w:hAnsi="Arial" w:cs="Arial"/>
+        </w:rPr>
+        <w:t>Disadvantages of DFS are:</w:t>
+      </w:r>
+    </w:p>
+    <w:p>
+      <w:pPr>
+        <w:pStyle w:val="ListParagraph"/>
+        <w:numPr>
+          <w:ilvl w:val="0"/>
+          <w:numId w:val="4"/>
+        </w:numPr>
+        <w:rPr>
+          <w:rFonts w:ascii="Arial" w:hAnsi="Arial" w:cs="Arial"/>
+        </w:rPr>
+      </w:pPr>
+      <w:r>
+        <w:rPr>
+          <w:rFonts w:ascii="Arial" w:hAnsi="Arial" w:cs="Arial"/>
+        </w:rPr>
+        <w:t>It isn’t complete, it may not find a solution even if one exists.</w:t>
+      </w:r>
+    </w:p>
+    <w:p>
+      <w:pPr>
+        <w:pStyle w:val="ListParagraph"/>
+        <w:numPr>
+          <w:ilvl w:val="0"/>
+          <w:numId w:val="4"/>
+        </w:numPr>
+        <w:rPr>
+          <w:rFonts w:ascii="Arial" w:hAnsi="Arial" w:cs="Arial"/>
+        </w:rPr>
+      </w:pPr>
+      <w:r>
+        <w:rPr>
+          <w:rFonts w:ascii="Arial" w:hAnsi="Arial" w:cs="Arial"/>
+        </w:rPr>
+        <w:t>May get stuck on an infinite loop.</w:t>
+      </w:r>
+    </w:p>
+    <w:p>
+      <w:pPr>
+        <w:pStyle w:val="ListParagraph"/>
+        <w:numPr>
+          <w:ilvl w:val="0"/>
+          <w:numId w:val="4"/>
+        </w:numPr>
+        <w:rPr>
+          <w:rFonts w:ascii="Arial" w:hAnsi="Arial" w:cs="Arial"/>
+        </w:rPr>
+      </w:pPr>
+      <w:r>
+        <w:rPr>
+          <w:rFonts w:ascii="Arial" w:hAnsi="Arial" w:cs="Arial"/>
+        </w:rPr>
+        <w:t>Not always optimal, it may not always find the shortest path.</w:t>
+      </w:r>
+    </w:p>
+    <w:p>
+      <w:pPr>
+        <w:pStyle w:val="ListParagraph"/>
+        <w:ind w:left="1080"/>
+        <w:rPr>
+          <w:rFonts w:ascii="Arial" w:hAnsi="Arial" w:cs="Arial"/>
+        </w:rPr>
+      </w:pPr>
+    </w:p>
+    <w:p>
+      <w:pPr>
+        <w:pStyle w:val="ListParagraph"/>
+        <w:numPr>
+          <w:ilvl w:val="0"/>
+          <w:numId w:val="2"/>
+        </w:numPr>
+        <w:rPr>
+          <w:rFonts w:ascii="Arial" w:hAnsi="Arial" w:cs="Arial"/>
+        </w:rPr>
+      </w:pPr>
+    </w:p>
+    <w:tbl>
+      <w:tblPr>
+        <w:tblStyle w:val="TableGrid"/>
+        <w:tblW w:w="0" w:type="auto"/>
+        <w:tblLook w:val="04A0" w:firstRow="1" w:lastRow="0" w:firstColumn="1" w:lastColumn="0" w:noHBand="0" w:noVBand="1"/>
+      </w:tblPr>
+      <w:tblGrid>
+        <w:gridCol w:w="3005"/>
+        <w:gridCol w:w="3005"/>
+        <w:gridCol w:w="3006"/>
+      </w:tblGrid>
+      <w:tr>
+        <w:tc>
+          <w:tcPr>
+            <w:tcW w:w="3005" w:type="dxa"/>
+          </w:tcPr>
+          <w:p>
+            <w:r>
+              <w:t xml:space="preserve">Planner </w:t>
+            </w:r>
+          </w:p>
+        </w:tc>
+        <w:tc>
+          <w:tcPr>
+            <w:tcW w:w="3005" w:type="dxa"/>
+          </w:tcPr>
+          <w:p>
+            <w:r>
+              <w:t>Sum of all path costs</w:t>
+            </w:r>
+          </w:p>
+        </w:tc>
+        <w:tc>
+          <w:tcPr>
+            <w:tcW w:w="3006" w:type="dxa"/>
+          </w:tcPr>
+          <w:p>
+            <w:r>
+              <w:t>Sum of all cells visited</w:t>
+            </w:r>
+          </w:p>
+        </w:tc>
+      </w:tr>
+      <w:tr>
+        <w:tc>
+          <w:tcPr>
+            <w:tcW w:w="3005" w:type="dxa"/>
+          </w:tcPr>
+          <w:p>
+            <w:r>
+              <w:t>Breadth-first search</w:t>
+            </w:r>
+          </w:p>
+        </w:tc>
+        <w:tc>
+          <w:tcPr>
+            <w:tcW w:w="3005" w:type="dxa"/>
+          </w:tcPr>
+          <w:p>
+            <w:r>
+              <w:t>580.47</w:t>
+            </w:r>
+          </w:p>
+        </w:tc>
+        <w:tc>
+          <w:tcPr>
+            <w:tcW w:w="3006" w:type="dxa"/>
+          </w:tcPr>
+          <w:p>
+            <w:r>
+              <w:t>13050</w:t>
+            </w:r>
+          </w:p>
+        </w:tc>
+      </w:tr>
+      <w:tr>
+        <w:tc>
+          <w:tcPr>
+            <w:tcW w:w="3005" w:type="dxa"/>
+          </w:tcPr>
+          <w:p>
+            <w:r>
+              <w:t>Depth-first search</w:t>
+            </w:r>
+          </w:p>
+        </w:tc>
+        <w:tc>
+          <w:tcPr>
+            <w:tcW w:w="3005" w:type="dxa"/>
+          </w:tcPr>
+          <w:p>
+            <w:r>
+              <w:t>7538.8</w:t>
+            </w:r>
+          </w:p>
+        </w:tc>
+        <w:tc>
+          <w:tcPr>
+            <w:tcW w:w="3006" w:type="dxa"/>
+          </w:tcPr>
+          <w:p>
+            <w:r>
+              <w:t>32296</w:t>
+            </w:r>
+          </w:p>
+        </w:tc>
+      </w:tr>
+    </w:tbl>
     <w:p/>
-    <w:p/>
-    <w:p/>
-    <w:p/>
+    <w:p>
+      <w:pPr>
+        <w:pStyle w:val="ListParagraph"/>
+        <w:numPr>
+          <w:ilvl w:val="0"/>
+          <w:numId w:val="2"/>
+        </w:numPr>
+      </w:pPr>
+      <w:r>
+        <w:t xml:space="preserve"> </w:t>
+      </w:r>
+    </w:p>
+    <w:p>
+      <w:pPr>
+        <w:pStyle w:val="ListParagraph"/>
+        <w:numPr>
+          <w:ilvl w:val="0"/>
+          <w:numId w:val="2"/>
+        </w:numPr>
+      </w:pPr>
+      <w:r>
+        <w:t xml:space="preserve"> </w:t>
+      </w:r>
+    </w:p>
+    <w:p>
+      <w:pPr>
+        <w:pStyle w:val="ListParagraph"/>
+        <w:numPr>
+          <w:ilvl w:val="0"/>
+          <w:numId w:val="2"/>
+        </w:numPr>
+      </w:pPr>
+      <w:r>
+        <w:t xml:space="preserve"> </w:t>
+      </w:r>
+    </w:p>
+    <w:tbl>
+      <w:tblPr>
+        <w:tblStyle w:val="TableGrid"/>
+        <w:tblW w:w="0" w:type="auto"/>
+        <w:tblLook w:val="04A0" w:firstRow="1" w:lastRow="0" w:firstColumn="1" w:lastColumn="0" w:noHBand="0" w:noVBand="1"/>
+      </w:tblPr>
+      <w:tblGrid>
+        <w:gridCol w:w="3005"/>
+        <w:gridCol w:w="3005"/>
+        <w:gridCol w:w="3006"/>
+      </w:tblGrid>
+      <w:tr>
+        <w:tc>
+          <w:tcPr>
+            <w:tcW w:w="3005" w:type="dxa"/>
+          </w:tcPr>
+          <w:p>
+            <w:r>
+              <w:t xml:space="preserve">Planner </w:t>
+            </w:r>
+          </w:p>
+        </w:tc>
+        <w:tc>
+          <w:tcPr>
+            <w:tcW w:w="3005" w:type="dxa"/>
+          </w:tcPr>
+          <w:p>
+            <w:r>
+              <w:t>Sum of all path costs</w:t>
+            </w:r>
+          </w:p>
+        </w:tc>
+        <w:tc>
+          <w:tcPr>
+            <w:tcW w:w="3006" w:type="dxa"/>
+          </w:tcPr>
+          <w:p>
+            <w:r>
+              <w:t>Sum of all cells visited</w:t>
+            </w:r>
+          </w:p>
+        </w:tc>
+      </w:tr>
+      <w:tr>
+        <w:tc>
+          <w:tcPr>
+            <w:tcW w:w="3005" w:type="dxa"/>
+          </w:tcPr>
+          <w:p>
+            <w:r>
+              <w:t>Breadth-first search</w:t>
+            </w:r>
+          </w:p>
+        </w:tc>
+        <w:tc>
+          <w:tcPr>
+            <w:tcW w:w="3005" w:type="dxa"/>
+          </w:tcPr>
+          <w:p>
+            <w:r>
+              <w:t>580.47</w:t>
+            </w:r>
+          </w:p>
+        </w:tc>
+        <w:tc>
+          <w:tcPr>
+            <w:tcW w:w="3006" w:type="dxa"/>
+          </w:tcPr>
+          <w:p>
+            <w:r>
+              <w:t>13050</w:t>
+            </w:r>
+          </w:p>
+        </w:tc>
+      </w:tr>
+      <w:tr>
+        <w:tc>
+          <w:tcPr>
+            <w:tcW w:w="3005" w:type="dxa"/>
+          </w:tcPr>
+          <w:p>
+            <w:r>
+              <w:t>Depth-first search</w:t>
+            </w:r>
+          </w:p>
+        </w:tc>
+        <w:tc>
+          <w:tcPr>
+            <w:tcW w:w="3005" w:type="dxa"/>
+          </w:tcPr>
+          <w:p>
+            <w:r>
+              <w:t>7538.8</w:t>
+            </w:r>
+          </w:p>
+        </w:tc>
+        <w:tc>
+          <w:tcPr>
+            <w:tcW w:w="3006" w:type="dxa"/>
+          </w:tcPr>
+          <w:p>
+            <w:r>
+              <w:t>32296</w:t>
+            </w:r>
+          </w:p>
+        </w:tc>
+      </w:tr>
+      <w:tr>
+        <w:tc>
+          <w:tcPr>
+            <w:tcW w:w="3005" w:type="dxa"/>
+          </w:tcPr>
+          <w:p>
+            <w:r>
+              <w:t xml:space="preserve">Dijkstra’s </w:t>
+            </w:r>
+          </w:p>
+        </w:tc>
+        <w:tc>
+          <w:tcPr>
+            <w:tcW w:w="3005" w:type="dxa"/>
+          </w:tcPr>
+          <w:p>
+            <w:r>
+              <w:t>1374.1</w:t>
+            </w:r>
+          </w:p>
+        </w:tc>
+        <w:tc>
+          <w:tcPr>
+            <w:tcW w:w="3006" w:type="dxa"/>
+          </w:tcPr>
+          <w:p>
+            <w:r>
+              <w:t>19062</w:t>
+            </w:r>
+          </w:p>
+        </w:tc>
+      </w:tr>
+    </w:tbl>
+    <w:p>
+      <w:pPr>
+        <w:pStyle w:val="ListParagraph"/>
+      </w:pPr>
+    </w:p>
     <w:sectPr>
       <w:pgSz w:w="11906" w:h="16838"/>
       <w:pgMar w:top="1440" w:right="1440" w:bottom="1440" w:left="1440" w:header="708" w:footer="708" w:gutter="0"/>
@@ -118,6 +606,119 @@
 <file path=word/numbering.xml><?xml version="1.0" encoding="utf-8"?>
 <w:numbering xmlns:wpc="http://schemas.microsoft.com/office/word/2010/wordprocessingCanvas" xmlns:cx="http://schemas.microsoft.com/office/drawing/2014/chartex" xmlns:cx1="http://schemas.microsoft.com/office/drawing/2015/9/8/chartex" xmlns:cx2="http://schemas.microsoft.com/office/drawing/2015/10/21/chartex" xmlns:cx3="http://schemas.microsoft.com/office/drawing/2016/5/9/chartex" xmlns:cx4="http://schemas.microsoft.com/office/drawing/2016/5/10/chartex" xmlns:cx5="http://schemas.microsoft.com/office/drawing/2016/5/11/chartex" xmlns:cx6="http://schemas.microsoft.com/office/drawing/2016/5/12/chartex" xmlns:cx7="http://schemas.microsoft.com/office/drawing/2016/5/13/chartex" xmlns:cx8="http://schemas.microsoft.com/office/drawing/2016/5/14/chartex" xmlns:mc="http://schemas.openxmlformats.org/markup-compatibility/2006" xmlns:aink="http://schemas.microsoft.com/office/drawing/2016/ink" xmlns:am3d="http://schemas.microsoft.com/office/drawing/2017/model3d" xmlns:o="urn:schemas-microsoft-com:office:office" xmlns:oel="http://schemas.microsoft.com/office/2019/extlst" xmlns:r="http://schemas.openxmlformats.org/officeDocument/2006/relationships" xmlns:m="http://schemas.openxmlformats.org/officeDocument/2006/math" xmlns:v="urn:schemas-microsoft-com:vml" xmlns:wp14="http://schemas.microsoft.com/office/word/2010/wordprocessingDrawing" xmlns:wp="http://schemas.openxmlformats.org/drawingml/2006/wordprocessingDrawing" xmlns:w10="urn:schemas-microsoft-com:office:word" xmlns:w="http://schemas.openxmlformats.org/wordprocessingml/2006/main" xmlns:w14="http://schemas.microsoft.com/office/word/2010/wordml" xmlns:w15="http://schemas.microsoft.com/office/word/2012/wordml" xmlns:w16cex="http://schemas.microsoft.com/office/word/2018/wordml/cex" xmlns:w16cid="http://schemas.microsoft.com/office/word/2016/wordml/cid" xmlns:w16="http://schemas.microsoft.com/office/word/2018/wordml" xmlns:w16sdtdh="http://schemas.microsoft.com/office/word/2020/wordml/sdtdatahash" xmlns:w16se="http://schemas.microsoft.com/office/word/2015/wordml/symex" xmlns:wpg="http://schemas.microsoft.com/office/word/2010/wordprocessingGroup" xmlns:wpi="http://schemas.microsoft.com/office/word/2010/wordprocessingInk" xmlns:wne="http://schemas.microsoft.com/office/word/2006/wordml" xmlns:wps="http://schemas.microsoft.com/office/word/2010/wordprocessingShape" mc:Ignorable="w14 w15 w16se w16cid w16 w16cex w16sdtdh wp14">
   <w:abstractNum w:abstractNumId="0" w15:restartNumberingAfterBreak="0">
+    <w:nsid w:val="0A8003AC"/>
+    <w:multiLevelType w:val="hybridMultilevel"/>
+    <w:tmpl w:val="84BC8886"/>
+    <w:lvl w:ilvl="0" w:tplc="289C4280">
+      <w:start w:val="1"/>
+      <w:numFmt w:val="bullet"/>
+      <w:lvlText w:val="-"/>
+      <w:lvlJc w:val="left"/>
+      <w:pPr>
+        <w:ind w:left="1080" w:hanging="360"/>
+      </w:pPr>
+      <w:rPr>
+        <w:rFonts w:ascii="Arial" w:eastAsiaTheme="minorEastAsia" w:hAnsi="Arial" w:cs="Arial" w:hint="default"/>
+      </w:rPr>
+    </w:lvl>
+    <w:lvl w:ilvl="1" w:tplc="08090003" w:tentative="1">
+      <w:start w:val="1"/>
+      <w:numFmt w:val="bullet"/>
+      <w:lvlText w:val="o"/>
+      <w:lvlJc w:val="left"/>
+      <w:pPr>
+        <w:ind w:left="1800" w:hanging="360"/>
+      </w:pPr>
+      <w:rPr>
+        <w:rFonts w:ascii="Courier New" w:hAnsi="Courier New" w:cs="Courier New" w:hint="default"/>
+      </w:rPr>
+    </w:lvl>
+    <w:lvl w:ilvl="2" w:tplc="08090005" w:tentative="1">
+      <w:start w:val="1"/>
+      <w:numFmt w:val="bullet"/>
+      <w:lvlText w:val=""/>
+      <w:lvlJc w:val="left"/>
+      <w:pPr>
+        <w:ind w:left="2520" w:hanging="360"/>
+      </w:pPr>
+      <w:rPr>
+        <w:rFonts w:ascii="Wingdings" w:hAnsi="Wingdings" w:hint="default"/>
+      </w:rPr>
+    </w:lvl>
+    <w:lvl w:ilvl="3" w:tplc="08090001" w:tentative="1">
+      <w:start w:val="1"/>
+      <w:numFmt w:val="bullet"/>
+      <w:lvlText w:val=""/>
+      <w:lvlJc w:val="left"/>
+      <w:pPr>
+        <w:ind w:left="3240" w:hanging="360"/>
+      </w:pPr>
+      <w:rPr>
+        <w:rFonts w:ascii="Symbol" w:hAnsi="Symbol" w:hint="default"/>
+      </w:rPr>
+    </w:lvl>
+    <w:lvl w:ilvl="4" w:tplc="08090003" w:tentative="1">
+      <w:start w:val="1"/>
+      <w:numFmt w:val="bullet"/>
+      <w:lvlText w:val="o"/>
+      <w:lvlJc w:val="left"/>
+      <w:pPr>
+        <w:ind w:left="3960" w:hanging="360"/>
+      </w:pPr>
+      <w:rPr>
+        <w:rFonts w:ascii="Courier New" w:hAnsi="Courier New" w:cs="Courier New" w:hint="default"/>
+      </w:rPr>
+    </w:lvl>
+    <w:lvl w:ilvl="5" w:tplc="08090005" w:tentative="1">
+      <w:start w:val="1"/>
+      <w:numFmt w:val="bullet"/>
+      <w:lvlText w:val=""/>
+      <w:lvlJc w:val="left"/>
+      <w:pPr>
+        <w:ind w:left="4680" w:hanging="360"/>
+      </w:pPr>
+      <w:rPr>
+        <w:rFonts w:ascii="Wingdings" w:hAnsi="Wingdings" w:hint="default"/>
+      </w:rPr>
+    </w:lvl>
+    <w:lvl w:ilvl="6" w:tplc="08090001" w:tentative="1">
+      <w:start w:val="1"/>
+      <w:numFmt w:val="bullet"/>
+      <w:lvlText w:val=""/>
+      <w:lvlJc w:val="left"/>
+      <w:pPr>
+        <w:ind w:left="5400" w:hanging="360"/>
+      </w:pPr>
+      <w:rPr>
+        <w:rFonts w:ascii="Symbol" w:hAnsi="Symbol" w:hint="default"/>
+      </w:rPr>
+    </w:lvl>
+    <w:lvl w:ilvl="7" w:tplc="08090003" w:tentative="1">
+      <w:start w:val="1"/>
+      <w:numFmt w:val="bullet"/>
+      <w:lvlText w:val="o"/>
+      <w:lvlJc w:val="left"/>
+      <w:pPr>
+        <w:ind w:left="6120" w:hanging="360"/>
+      </w:pPr>
+      <w:rPr>
+        <w:rFonts w:ascii="Courier New" w:hAnsi="Courier New" w:cs="Courier New" w:hint="default"/>
+      </w:rPr>
+    </w:lvl>
+    <w:lvl w:ilvl="8" w:tplc="08090005" w:tentative="1">
+      <w:start w:val="1"/>
+      <w:numFmt w:val="bullet"/>
+      <w:lvlText w:val=""/>
+      <w:lvlJc w:val="left"/>
+      <w:pPr>
+        <w:ind w:left="6840" w:hanging="360"/>
+      </w:pPr>
+      <w:rPr>
+        <w:rFonts w:ascii="Wingdings" w:hAnsi="Wingdings" w:hint="default"/>
+      </w:rPr>
+    </w:lvl>
+  </w:abstractNum>
+  <w:abstractNum w:abstractNumId="1" w15:restartNumberingAfterBreak="0">
     <w:nsid w:val="25724C70"/>
     <w:multiLevelType w:val="hybridMultilevel"/>
     <w:tmpl w:val="B7A24F7E"/>
@@ -206,8 +807,335 @@
       </w:pPr>
     </w:lvl>
   </w:abstractNum>
+  <w:abstractNum w:abstractNumId="2" w15:restartNumberingAfterBreak="0">
+    <w:nsid w:val="308D53A4"/>
+    <w:multiLevelType w:val="hybridMultilevel"/>
+    <w:tmpl w:val="3E9E801A"/>
+    <w:lvl w:ilvl="0" w:tplc="08090017">
+      <w:start w:val="1"/>
+      <w:numFmt w:val="lowerLetter"/>
+      <w:lvlText w:val="%1)"/>
+      <w:lvlJc w:val="left"/>
+      <w:pPr>
+        <w:ind w:left="720" w:hanging="360"/>
+      </w:pPr>
+      <w:rPr>
+        <w:rFonts w:hint="default"/>
+      </w:rPr>
+    </w:lvl>
+    <w:lvl w:ilvl="1" w:tplc="08090019" w:tentative="1">
+      <w:start w:val="1"/>
+      <w:numFmt w:val="lowerLetter"/>
+      <w:lvlText w:val="%2."/>
+      <w:lvlJc w:val="left"/>
+      <w:pPr>
+        <w:ind w:left="1440" w:hanging="360"/>
+      </w:pPr>
+    </w:lvl>
+    <w:lvl w:ilvl="2" w:tplc="0809001B" w:tentative="1">
+      <w:start w:val="1"/>
+      <w:numFmt w:val="lowerRoman"/>
+      <w:lvlText w:val="%3."/>
+      <w:lvlJc w:val="right"/>
+      <w:pPr>
+        <w:ind w:left="2160" w:hanging="180"/>
+      </w:pPr>
+    </w:lvl>
+    <w:lvl w:ilvl="3" w:tplc="0809000F" w:tentative="1">
+      <w:start w:val="1"/>
+      <w:numFmt w:val="decimal"/>
+      <w:lvlText w:val="%4."/>
+      <w:lvlJc w:val="left"/>
+      <w:pPr>
+        <w:ind w:left="2880" w:hanging="360"/>
+      </w:pPr>
+    </w:lvl>
+    <w:lvl w:ilvl="4" w:tplc="08090019" w:tentative="1">
+      <w:start w:val="1"/>
+      <w:numFmt w:val="lowerLetter"/>
+      <w:lvlText w:val="%5."/>
+      <w:lvlJc w:val="left"/>
+      <w:pPr>
+        <w:ind w:left="3600" w:hanging="360"/>
+      </w:pPr>
+    </w:lvl>
+    <w:lvl w:ilvl="5" w:tplc="0809001B" w:tentative="1">
+      <w:start w:val="1"/>
+      <w:numFmt w:val="lowerRoman"/>
+      <w:lvlText w:val="%6."/>
+      <w:lvlJc w:val="right"/>
+      <w:pPr>
+        <w:ind w:left="4320" w:hanging="180"/>
+      </w:pPr>
+    </w:lvl>
+    <w:lvl w:ilvl="6" w:tplc="0809000F" w:tentative="1">
+      <w:start w:val="1"/>
+      <w:numFmt w:val="decimal"/>
+      <w:lvlText w:val="%7."/>
+      <w:lvlJc w:val="left"/>
+      <w:pPr>
+        <w:ind w:left="5040" w:hanging="360"/>
+      </w:pPr>
+    </w:lvl>
+    <w:lvl w:ilvl="7" w:tplc="08090019" w:tentative="1">
+      <w:start w:val="1"/>
+      <w:numFmt w:val="lowerLetter"/>
+      <w:lvlText w:val="%8."/>
+      <w:lvlJc w:val="left"/>
+      <w:pPr>
+        <w:ind w:left="5760" w:hanging="360"/>
+      </w:pPr>
+    </w:lvl>
+    <w:lvl w:ilvl="8" w:tplc="0809001B" w:tentative="1">
+      <w:start w:val="1"/>
+      <w:numFmt w:val="lowerRoman"/>
+      <w:lvlText w:val="%9."/>
+      <w:lvlJc w:val="right"/>
+      <w:pPr>
+        <w:ind w:left="6480" w:hanging="180"/>
+      </w:pPr>
+    </w:lvl>
+  </w:abstractNum>
+  <w:abstractNum w:abstractNumId="3" w15:restartNumberingAfterBreak="0">
+    <w:nsid w:val="3F351177"/>
+    <w:multiLevelType w:val="hybridMultilevel"/>
+    <w:tmpl w:val="4C32B116"/>
+    <w:lvl w:ilvl="0" w:tplc="698EDD6E">
+      <w:start w:val="1"/>
+      <w:numFmt w:val="bullet"/>
+      <w:lvlText w:val="-"/>
+      <w:lvlJc w:val="left"/>
+      <w:pPr>
+        <w:ind w:left="1080" w:hanging="360"/>
+      </w:pPr>
+      <w:rPr>
+        <w:rFonts w:ascii="Arial" w:eastAsiaTheme="minorEastAsia" w:hAnsi="Arial" w:cs="Arial" w:hint="default"/>
+      </w:rPr>
+    </w:lvl>
+    <w:lvl w:ilvl="1" w:tplc="08090003" w:tentative="1">
+      <w:start w:val="1"/>
+      <w:numFmt w:val="bullet"/>
+      <w:lvlText w:val="o"/>
+      <w:lvlJc w:val="left"/>
+      <w:pPr>
+        <w:ind w:left="1440" w:hanging="360"/>
+      </w:pPr>
+      <w:rPr>
+        <w:rFonts w:ascii="Courier New" w:hAnsi="Courier New" w:cs="Courier New" w:hint="default"/>
+      </w:rPr>
+    </w:lvl>
+    <w:lvl w:ilvl="2" w:tplc="08090005" w:tentative="1">
+      <w:start w:val="1"/>
+      <w:numFmt w:val="bullet"/>
+      <w:lvlText w:val=""/>
+      <w:lvlJc w:val="left"/>
+      <w:pPr>
+        <w:ind w:left="2160" w:hanging="360"/>
+      </w:pPr>
+      <w:rPr>
+        <w:rFonts w:ascii="Wingdings" w:hAnsi="Wingdings" w:hint="default"/>
+      </w:rPr>
+    </w:lvl>
+    <w:lvl w:ilvl="3" w:tplc="08090001" w:tentative="1">
+      <w:start w:val="1"/>
+      <w:numFmt w:val="bullet"/>
+      <w:lvlText w:val=""/>
+      <w:lvlJc w:val="left"/>
+      <w:pPr>
+        <w:ind w:left="2880" w:hanging="360"/>
+      </w:pPr>
+      <w:rPr>
+        <w:rFonts w:ascii="Symbol" w:hAnsi="Symbol" w:hint="default"/>
+      </w:rPr>
+    </w:lvl>
+    <w:lvl w:ilvl="4" w:tplc="08090003" w:tentative="1">
+      <w:start w:val="1"/>
+      <w:numFmt w:val="bullet"/>
+      <w:lvlText w:val="o"/>
+      <w:lvlJc w:val="left"/>
+      <w:pPr>
+        <w:ind w:left="3600" w:hanging="360"/>
+      </w:pPr>
+      <w:rPr>
+        <w:rFonts w:ascii="Courier New" w:hAnsi="Courier New" w:cs="Courier New" w:hint="default"/>
+      </w:rPr>
+    </w:lvl>
+    <w:lvl w:ilvl="5" w:tplc="08090005" w:tentative="1">
+      <w:start w:val="1"/>
+      <w:numFmt w:val="bullet"/>
+      <w:lvlText w:val=""/>
+      <w:lvlJc w:val="left"/>
+      <w:pPr>
+        <w:ind w:left="4320" w:hanging="360"/>
+      </w:pPr>
+      <w:rPr>
+        <w:rFonts w:ascii="Wingdings" w:hAnsi="Wingdings" w:hint="default"/>
+      </w:rPr>
+    </w:lvl>
+    <w:lvl w:ilvl="6" w:tplc="08090001" w:tentative="1">
+      <w:start w:val="1"/>
+      <w:numFmt w:val="bullet"/>
+      <w:lvlText w:val=""/>
+      <w:lvlJc w:val="left"/>
+      <w:pPr>
+        <w:ind w:left="5040" w:hanging="360"/>
+      </w:pPr>
+      <w:rPr>
+        <w:rFonts w:ascii="Symbol" w:hAnsi="Symbol" w:hint="default"/>
+      </w:rPr>
+    </w:lvl>
+    <w:lvl w:ilvl="7" w:tplc="08090003" w:tentative="1">
+      <w:start w:val="1"/>
+      <w:numFmt w:val="bullet"/>
+      <w:lvlText w:val="o"/>
+      <w:lvlJc w:val="left"/>
+      <w:pPr>
+        <w:ind w:left="5760" w:hanging="360"/>
+      </w:pPr>
+      <w:rPr>
+        <w:rFonts w:ascii="Courier New" w:hAnsi="Courier New" w:cs="Courier New" w:hint="default"/>
+      </w:rPr>
+    </w:lvl>
+    <w:lvl w:ilvl="8" w:tplc="08090005" w:tentative="1">
+      <w:start w:val="1"/>
+      <w:numFmt w:val="bullet"/>
+      <w:lvlText w:val=""/>
+      <w:lvlJc w:val="left"/>
+      <w:pPr>
+        <w:ind w:left="6480" w:hanging="360"/>
+      </w:pPr>
+      <w:rPr>
+        <w:rFonts w:ascii="Wingdings" w:hAnsi="Wingdings" w:hint="default"/>
+      </w:rPr>
+    </w:lvl>
+  </w:abstractNum>
+  <w:abstractNum w:abstractNumId="4" w15:restartNumberingAfterBreak="0">
+    <w:nsid w:val="52374EB9"/>
+    <w:multiLevelType w:val="hybridMultilevel"/>
+    <w:tmpl w:val="3D9C0B1C"/>
+    <w:lvl w:ilvl="0" w:tplc="698EDD6E">
+      <w:start w:val="1"/>
+      <w:numFmt w:val="bullet"/>
+      <w:lvlText w:val="-"/>
+      <w:lvlJc w:val="left"/>
+      <w:pPr>
+        <w:ind w:left="1080" w:hanging="360"/>
+      </w:pPr>
+      <w:rPr>
+        <w:rFonts w:ascii="Arial" w:eastAsiaTheme="minorEastAsia" w:hAnsi="Arial" w:cs="Arial" w:hint="default"/>
+      </w:rPr>
+    </w:lvl>
+    <w:lvl w:ilvl="1" w:tplc="08090003" w:tentative="1">
+      <w:start w:val="1"/>
+      <w:numFmt w:val="bullet"/>
+      <w:lvlText w:val="o"/>
+      <w:lvlJc w:val="left"/>
+      <w:pPr>
+        <w:ind w:left="1800" w:hanging="360"/>
+      </w:pPr>
+      <w:rPr>
+        <w:rFonts w:ascii="Courier New" w:hAnsi="Courier New" w:cs="Courier New" w:hint="default"/>
+      </w:rPr>
+    </w:lvl>
+    <w:lvl w:ilvl="2" w:tplc="08090005" w:tentative="1">
+      <w:start w:val="1"/>
+      <w:numFmt w:val="bullet"/>
+      <w:lvlText w:val=""/>
+      <w:lvlJc w:val="left"/>
+      <w:pPr>
+        <w:ind w:left="2520" w:hanging="360"/>
+      </w:pPr>
+      <w:rPr>
+        <w:rFonts w:ascii="Wingdings" w:hAnsi="Wingdings" w:hint="default"/>
+      </w:rPr>
+    </w:lvl>
+    <w:lvl w:ilvl="3" w:tplc="08090001" w:tentative="1">
+      <w:start w:val="1"/>
+      <w:numFmt w:val="bullet"/>
+      <w:lvlText w:val=""/>
+      <w:lvlJc w:val="left"/>
+      <w:pPr>
+        <w:ind w:left="3240" w:hanging="360"/>
+      </w:pPr>
+      <w:rPr>
+        <w:rFonts w:ascii="Symbol" w:hAnsi="Symbol" w:hint="default"/>
+      </w:rPr>
+    </w:lvl>
+    <w:lvl w:ilvl="4" w:tplc="08090003" w:tentative="1">
+      <w:start w:val="1"/>
+      <w:numFmt w:val="bullet"/>
+      <w:lvlText w:val="o"/>
+      <w:lvlJc w:val="left"/>
+      <w:pPr>
+        <w:ind w:left="3960" w:hanging="360"/>
+      </w:pPr>
+      <w:rPr>
+        <w:rFonts w:ascii="Courier New" w:hAnsi="Courier New" w:cs="Courier New" w:hint="default"/>
+      </w:rPr>
+    </w:lvl>
+    <w:lvl w:ilvl="5" w:tplc="08090005" w:tentative="1">
+      <w:start w:val="1"/>
+      <w:numFmt w:val="bullet"/>
+      <w:lvlText w:val=""/>
+      <w:lvlJc w:val="left"/>
+      <w:pPr>
+        <w:ind w:left="4680" w:hanging="360"/>
+      </w:pPr>
+      <w:rPr>
+        <w:rFonts w:ascii="Wingdings" w:hAnsi="Wingdings" w:hint="default"/>
+      </w:rPr>
+    </w:lvl>
+    <w:lvl w:ilvl="6" w:tplc="08090001" w:tentative="1">
+      <w:start w:val="1"/>
+      <w:numFmt w:val="bullet"/>
+      <w:lvlText w:val=""/>
+      <w:lvlJc w:val="left"/>
+      <w:pPr>
+        <w:ind w:left="5400" w:hanging="360"/>
+      </w:pPr>
+      <w:rPr>
+        <w:rFonts w:ascii="Symbol" w:hAnsi="Symbol" w:hint="default"/>
+      </w:rPr>
+    </w:lvl>
+    <w:lvl w:ilvl="7" w:tplc="08090003" w:tentative="1">
+      <w:start w:val="1"/>
+      <w:numFmt w:val="bullet"/>
+      <w:lvlText w:val="o"/>
+      <w:lvlJc w:val="left"/>
+      <w:pPr>
+        <w:ind w:left="6120" w:hanging="360"/>
+      </w:pPr>
+      <w:rPr>
+        <w:rFonts w:ascii="Courier New" w:hAnsi="Courier New" w:cs="Courier New" w:hint="default"/>
+      </w:rPr>
+    </w:lvl>
+    <w:lvl w:ilvl="8" w:tplc="08090005" w:tentative="1">
+      <w:start w:val="1"/>
+      <w:numFmt w:val="bullet"/>
+      <w:lvlText w:val=""/>
+      <w:lvlJc w:val="left"/>
+      <w:pPr>
+        <w:ind w:left="6840" w:hanging="360"/>
+      </w:pPr>
+      <w:rPr>
+        <w:rFonts w:ascii="Wingdings" w:hAnsi="Wingdings" w:hint="default"/>
+      </w:rPr>
+    </w:lvl>
+  </w:abstractNum>
   <w:num w:numId="1" w16cid:durableId="605966630">
+    <w:abstractNumId w:val="1"/>
+  </w:num>
+  <w:num w:numId="2" w16cid:durableId="1973636474">
+    <w:abstractNumId w:val="2"/>
+  </w:num>
+  <w:num w:numId="3" w16cid:durableId="2033454858">
     <w:abstractNumId w:val="0"/>
+  </w:num>
+  <w:num w:numId="4" w16cid:durableId="1926448693">
+    <w:abstractNumId w:val="4"/>
+  </w:num>
+  <w:num w:numId="5" w16cid:durableId="1535388365">
+    <w:abstractNumId w:val="3"/>
   </w:num>
 </w:numbering>
 </file>
@@ -335,6 +1263,7 @@
     <w:lsdException w:name="HTML Sample" w:semiHidden="1" w:unhideWhenUsed="1"/>
     <w:lsdException w:name="HTML Typewriter" w:semiHidden="1" w:unhideWhenUsed="1"/>
     <w:lsdException w:name="HTML Variable" w:semiHidden="1" w:unhideWhenUsed="1"/>
+    <w:lsdException w:name="Normal Table" w:semiHidden="1" w:unhideWhenUsed="1"/>
     <w:lsdException w:name="annotation subject" w:semiHidden="1" w:unhideWhenUsed="1"/>
     <w:lsdException w:name="No List" w:semiHidden="1" w:unhideWhenUsed="1"/>
     <w:lsdException w:name="Outline List 1" w:semiHidden="1" w:unhideWhenUsed="1"/>
@@ -381,8 +1310,10 @@
     <w:lsdException w:name="Table Subtle 2" w:semiHidden="1" w:unhideWhenUsed="1"/>
     <w:lsdException w:name="Table Web 1" w:semiHidden="1" w:unhideWhenUsed="1"/>
     <w:lsdException w:name="Table Web 2" w:semiHidden="1" w:unhideWhenUsed="1"/>
+    <w:lsdException w:name="Table Web 3" w:semiHidden="1" w:unhideWhenUsed="1"/>
     <w:lsdException w:name="Balloon Text" w:semiHidden="1" w:unhideWhenUsed="1"/>
     <w:lsdException w:name="Table Grid" w:uiPriority="39"/>
+    <w:lsdException w:name="Table Theme" w:semiHidden="1" w:unhideWhenUsed="1"/>
     <w:lsdException w:name="Placeholder Text" w:semiHidden="1"/>
     <w:lsdException w:name="No Spacing" w:uiPriority="1" w:qFormat="1"/>
     <w:lsdException w:name="Light Shading" w:uiPriority="60"/>
@@ -679,6 +1610,25 @@
       <w:ind w:left="720"/>
       <w:contextualSpacing/>
     </w:pPr>
+  </w:style>
+  <w:style w:type="table" w:styleId="TableGrid">
+    <w:name w:val="Table Grid"/>
+    <w:basedOn w:val="TableNormal"/>
+    <w:uiPriority w:val="39"/>
+    <w:rsid w:val="00B46AE2"/>
+    <w:pPr>
+      <w:spacing w:after="0" w:line="240" w:lineRule="auto"/>
+    </w:pPr>
+    <w:tblPr>
+      <w:tblBorders>
+        <w:top w:val="single" w:sz="4" w:space="0" w:color="auto"/>
+        <w:left w:val="single" w:sz="4" w:space="0" w:color="auto"/>
+        <w:bottom w:val="single" w:sz="4" w:space="0" w:color="auto"/>
+        <w:right w:val="single" w:sz="4" w:space="0" w:color="auto"/>
+        <w:insideH w:val="single" w:sz="4" w:space="0" w:color="auto"/>
+        <w:insideV w:val="single" w:sz="4" w:space="0" w:color="auto"/>
+      </w:tblBorders>
+    </w:tblPr>
   </w:style>
 </w:styles>
 </file>

</xml_diff>